<commit_message>
Logbook update, corporate identity v.10
+- logbook
+- every file with a corporate identity
</commit_message>
<xml_diff>
--- a/documentatie/documenten/mails.docx
+++ b/documentatie/documenten/mails.docx
@@ -151,14 +151,21 @@
                   <w:dataBinding w:prefixMappings="xmlns:ns0='http://schemas.microsoft.com/office/2006/coverPageProps'" w:xpath="/ns0:CoverPageProperties[1]/ns0:Abstract[1]" w:storeItemID="{55AF091B-3C7A-41E3-B477-F2FDAA23CFDA}"/>
                   <w:text/>
                 </w:sdtPr>
-                <w:sdtEndPr/>
                 <w:sdtContent>
                   <w:p>
                     <w:pPr>
                       <w:jc w:val="center"/>
                     </w:pPr>
                     <w:r>
-                      <w:t xml:space="preserve"> Groep 2: JP / Lukasz / Youssef </w:t>
+                      <w:t xml:space="preserve"> Groep 2: Jean-Pierre / </w:t>
+                    </w:r>
+                    <w:proofErr w:type="spellStart"/>
+                    <w:r>
+                      <w:t>Lukasz</w:t>
+                    </w:r>
+                    <w:proofErr w:type="spellEnd"/>
+                    <w:r>
+                      <w:t xml:space="preserve"> / Youssef </w:t>
                     </w:r>
                   </w:p>
                 </w:sdtContent>
@@ -635,8 +642,18 @@
               <w:color w:val="auto"/>
               <w:lang w:val="en-US"/>
             </w:rPr>
-            <w:t>Jean-Pierre Slimmen</w:t>
+            <w:t xml:space="preserve">Jean-Pierre </w:t>
           </w:r>
+          <w:proofErr w:type="spellStart"/>
+          <w:r>
+            <w:rPr>
+              <w:rFonts w:ascii="Arial" w:hAnsi="Arial" w:cs="Arial"/>
+              <w:color w:val="auto"/>
+              <w:lang w:val="en-US"/>
+            </w:rPr>
+            <w:t>Slimmen</w:t>
+          </w:r>
+          <w:proofErr w:type="spellEnd"/>
         </w:sdtContent>
       </w:sdt>
       <w:r>
@@ -755,8 +772,18 @@
               <w:color w:val="auto"/>
               <w:lang w:val="en-US" w:eastAsia="nl-NL"/>
             </w:rPr>
-            <w:t>Jean-Pierre Slimmen</w:t>
+            <w:t xml:space="preserve">Jean-Pierre </w:t>
           </w:r>
+          <w:proofErr w:type="spellStart"/>
+          <w:r>
+            <w:rPr>
+              <w:rFonts w:ascii="Arial" w:hAnsi="Arial" w:cs="Arial"/>
+              <w:color w:val="auto"/>
+              <w:lang w:val="en-US" w:eastAsia="nl-NL"/>
+            </w:rPr>
+            <w:t>Slimmen</w:t>
+          </w:r>
+          <w:proofErr w:type="spellEnd"/>
         </w:sdtContent>
       </w:sdt>
     </w:p>
@@ -877,17 +904,29 @@
         <w:rPr>
           <w:lang w:bidi="nl-NL"/>
         </w:rPr>
-        <w:t xml:space="preserve">Bedankt dat u snel gereageerd heeft. Ik heb onze vergeten stukjes in de notule toegevoegd, deze kunt u vinden in de bijlage.  </w:t>
+        <w:t xml:space="preserve">Bedankt dat u snel gereageerd heeft. Ik heb onze vergeten stukjes in de </w:t>
       </w:r>
-    </w:p>
-    <w:p>
-      <w:pPr>
+      <w:proofErr w:type="spellStart"/>
+      <w:r>
         <w:rPr>
           <w:lang w:bidi="nl-NL"/>
         </w:rPr>
-      </w:pPr>
-      <w:bookmarkStart w:id="0" w:name="_GoBack"/>
-      <w:bookmarkEnd w:id="0"/>
+        <w:t>notule</w:t>
+      </w:r>
+      <w:proofErr w:type="spellEnd"/>
+      <w:r>
+        <w:rPr>
+          <w:lang w:bidi="nl-NL"/>
+        </w:rPr>
+        <w:t xml:space="preserve"> toegevoegd, deze kunt u vinden in de bijlage.  </w:t>
+      </w:r>
+    </w:p>
+    <w:p>
+      <w:pPr>
+        <w:rPr>
+          <w:lang w:bidi="nl-NL"/>
+        </w:rPr>
+      </w:pPr>
       <w:r>
         <w:rPr>
           <w:lang w:bidi="nl-NL"/>
@@ -1202,6 +1241,7 @@
         <w:showingPlcHdr/>
         <w15:appearance w15:val="hidden"/>
       </w:sdtPr>
+      <w:sdtEndPr/>
       <w:sdtContent>
         <w:p>
           <w:r>
@@ -1226,6 +1266,7 @@
           <w15:appearance w15:val="hidden"/>
           <w:text w:multiLine="1"/>
         </w:sdtPr>
+        <w:sdtEndPr/>
         <w:sdtContent>
           <w:r>
             <w:t>Jean-Pierre Slimmen</w:t>
@@ -3376,6 +3417,8 @@
     <w:rsidRoot w:val="00A448A4"/>
     <w:rsid w:val="000D6DFD"/>
     <w:rsid w:val="004F18FC"/>
+    <w:rsid w:val="00535E6A"/>
+    <w:rsid w:val="005E4631"/>
     <w:rsid w:val="006A299E"/>
     <w:rsid w:val="008102C2"/>
     <w:rsid w:val="00842A68"/>
@@ -4383,7 +4426,7 @@
 <file path=customXml/item1.xml><?xml version="1.0" encoding="utf-8"?>
 <CoverPageProperties xmlns="http://schemas.microsoft.com/office/2006/coverPageProps">
   <PublishDate/>
-  <Abstract> Groep 2: JP / Lukasz / Youssef </Abstract>
+  <Abstract> Groep 2: Jean-Pierre / Lukasz / Youssef </Abstract>
   <CompanyAddress/>
   <CompanyPhone/>
   <CompanyFax/>
@@ -4392,6 +4435,15 @@
 </file>
 
 <file path=customXml/item2.xml><?xml version="1.0" encoding="utf-8"?>
+<?mso-contentType ?>
+<FormTemplates xmlns="http://schemas.microsoft.com/sharepoint/v3/contenttype/forms">
+  <Display>DocumentLibraryForm</Display>
+  <Edit>AssetEditForm</Edit>
+  <New>DocumentLibraryForm</New>
+</FormTemplates>
+</file>
+
+<file path=customXml/item3.xml><?xml version="1.0" encoding="utf-8"?>
 <outs:outSpaceData xmlns:outs="http://schemas.microsoft.com/office/2009/outspace/metadata">
   <outs:relatedDates/>
   <outs:relatedDocuments/>
@@ -4399,15 +4451,6 @@
   <propertyMetadataList xmlns="http://schemas.microsoft.com/office/2009/outspace/metadata"/>
   <outs:corruptMetadataWasLost/>
 </outs:outSpaceData>
-</file>
-
-<file path=customXml/item3.xml><?xml version="1.0" encoding="utf-8"?>
-<?mso-contentType ?>
-<FormTemplates xmlns="http://schemas.microsoft.com/sharepoint/v3/contenttype/forms">
-  <Display>DocumentLibraryForm</Display>
-  <Edit>AssetEditForm</Edit>
-  <New>DocumentLibraryForm</New>
-</FormTemplates>
 </file>
 
 <file path=customXml/item4.xml><?xml version="1.0" encoding="utf-8"?>
@@ -4423,6 +4466,14 @@
 </file>
 
 <file path=customXml/itemProps2.xml><?xml version="1.0" encoding="utf-8"?>
+<ds:datastoreItem xmlns:ds="http://schemas.openxmlformats.org/officeDocument/2006/customXml" ds:itemID="{B48A0457-9299-40B0-AE86-77B91C72FBD2}">
+  <ds:schemaRefs>
+    <ds:schemaRef ds:uri="http://schemas.microsoft.com/sharepoint/v3/contenttype/forms"/>
+  </ds:schemaRefs>
+</ds:datastoreItem>
+</file>
+
+<file path=customXml/itemProps3.xml><?xml version="1.0" encoding="utf-8"?>
 <ds:datastoreItem xmlns:ds="http://schemas.openxmlformats.org/officeDocument/2006/customXml" ds:itemID="{8AA9BBAF-2A1F-4D95-901E-4FFB9D2C6CBC}">
   <ds:schemaRefs>
     <ds:schemaRef ds:uri="http://schemas.microsoft.com/office/2009/outspace/metadata"/>
@@ -4430,16 +4481,8 @@
 </ds:datastoreItem>
 </file>
 
-<file path=customXml/itemProps3.xml><?xml version="1.0" encoding="utf-8"?>
-<ds:datastoreItem xmlns:ds="http://schemas.openxmlformats.org/officeDocument/2006/customXml" ds:itemID="{B48A0457-9299-40B0-AE86-77B91C72FBD2}">
-  <ds:schemaRefs>
-    <ds:schemaRef ds:uri="http://schemas.microsoft.com/sharepoint/v3/contenttype/forms"/>
-  </ds:schemaRefs>
-</ds:datastoreItem>
-</file>
-
 <file path=customXml/itemProps4.xml><?xml version="1.0" encoding="utf-8"?>
-<ds:datastoreItem xmlns:ds="http://schemas.openxmlformats.org/officeDocument/2006/customXml" ds:itemID="{5B7761F7-D861-4A29-B99D-2DCE6EBFFA41}">
+<ds:datastoreItem xmlns:ds="http://schemas.openxmlformats.org/officeDocument/2006/customXml" ds:itemID="{71DA4B7A-713B-40F5-B03B-B25358930283}">
   <ds:schemaRefs>
     <ds:schemaRef ds:uri="http://schemas.openxmlformats.org/officeDocument/2006/bibliography"/>
   </ds:schemaRefs>

</xml_diff>

<commit_message>
Mail v1.2, notule ceo v2.0
+- Mail
+- notule ceo
</commit_message>
<xml_diff>
--- a/documentatie/documenten/mails.docx
+++ b/documentatie/documenten/mails.docx
@@ -151,6 +151,7 @@
                   <w:dataBinding w:prefixMappings="xmlns:ns0='http://schemas.microsoft.com/office/2006/coverPageProps'" w:xpath="/ns0:CoverPageProperties[1]/ns0:Abstract[1]" w:storeItemID="{55AF091B-3C7A-41E3-B477-F2FDAA23CFDA}"/>
                   <w:text/>
                 </w:sdtPr>
+                <w:sdtEndPr/>
                 <w:sdtContent>
                   <w:p>
                     <w:pPr>
@@ -259,60 +260,36 @@
     </w:p>
     <w:p>
       <w:pPr>
-        <w:pStyle w:val="Aanhef"/>
-        <w:rPr>
-          <w:rFonts w:ascii="Arial" w:hAnsi="Arial" w:cs="Arial"/>
-          <w:color w:val="auto"/>
+        <w:rPr>
           <w:lang w:bidi="nl-NL"/>
         </w:rPr>
       </w:pPr>
       <w:r>
         <w:rPr>
-          <w:rFonts w:ascii="Arial" w:hAnsi="Arial" w:cs="Arial"/>
-          <w:color w:val="auto"/>
           <w:lang w:bidi="nl-NL"/>
         </w:rPr>
         <w:lastRenderedPageBreak/>
         <w:t xml:space="preserve">Geachte heer </w:t>
       </w:r>
       <w:r>
-        <w:rPr>
-          <w:rFonts w:ascii="Arial" w:hAnsi="Arial" w:cs="Arial"/>
-          <w:color w:val="auto"/>
-        </w:rPr>
         <w:t>Van Bueren</w:t>
       </w:r>
       <w:r>
         <w:rPr>
-          <w:rFonts w:ascii="Arial" w:hAnsi="Arial" w:cs="Arial"/>
-          <w:color w:val="auto"/>
           <w:lang w:bidi="nl-NL"/>
         </w:rPr>
         <w:t xml:space="preserve">, </w:t>
       </w:r>
     </w:p>
     <w:p>
-      <w:pPr>
-        <w:pStyle w:val="Handtekening"/>
-        <w:rPr>
-          <w:rFonts w:ascii="Arial" w:hAnsi="Arial" w:cs="Arial"/>
-          <w:color w:val="auto"/>
-        </w:rPr>
-      </w:pPr>
       <w:r>
         <w:rPr>
-          <w:rFonts w:ascii="Arial" w:hAnsi="Arial" w:cs="Arial"/>
-          <w:color w:val="auto"/>
           <w:lang w:bidi="nl-NL"/>
         </w:rPr>
         <w:t xml:space="preserve">Mijn naam is </w:t>
       </w:r>
       <w:sdt>
         <w:sdtPr>
-          <w:rPr>
-            <w:rFonts w:ascii="Arial" w:hAnsi="Arial" w:cs="Arial"/>
-            <w:color w:val="auto"/>
-          </w:rPr>
           <w:alias w:val="Uw naam:"/>
           <w:tag w:val="Uw naam:"/>
           <w:id w:val="1658571738"/>
@@ -326,18 +303,150 @@
         <w:sdtEndPr/>
         <w:sdtContent>
           <w:r>
-            <w:rPr>
-              <w:rFonts w:ascii="Arial" w:hAnsi="Arial" w:cs="Arial"/>
-              <w:color w:val="auto"/>
-            </w:rPr>
             <w:t>Jean-Pierre Slimmen</w:t>
+          </w:r>
+          <w:r>
+            <w:br/>
+          </w:r>
+          <w:r>
+            <w:br/>
+          </w:r>
+          <w:r>
+            <w:br/>
+          </w:r>
+          <w:r>
+            <w:br/>
+          </w:r>
+          <w:r>
+            <w:br/>
+          </w:r>
+          <w:r>
+            <w:br/>
+          </w:r>
+          <w:r>
+            <w:br/>
+          </w:r>
+          <w:r>
+            <w:br/>
+          </w:r>
+          <w:r>
+            <w:br/>
+          </w:r>
+          <w:r>
+            <w:br/>
+          </w:r>
+          <w:r>
+            <w:br/>
+          </w:r>
+          <w:r>
+            <w:br/>
+          </w:r>
+          <w:r>
+            <w:br/>
+          </w:r>
+          <w:r>
+            <w:br/>
+          </w:r>
+          <w:r>
+            <w:br/>
+          </w:r>
+          <w:r>
+            <w:br/>
+          </w:r>
+          <w:r>
+            <w:br/>
+          </w:r>
+          <w:r>
+            <w:br/>
+          </w:r>
+          <w:r>
+            <w:br/>
+          </w:r>
+          <w:r>
+            <w:br/>
+          </w:r>
+          <w:r>
+            <w:br/>
+          </w:r>
+          <w:r>
+            <w:br/>
+          </w:r>
+          <w:r>
+            <w:br/>
+          </w:r>
+          <w:r>
+            <w:br/>
+          </w:r>
+          <w:r>
+            <w:br/>
+          </w:r>
+          <w:r>
+            <w:br/>
+          </w:r>
+          <w:r>
+            <w:br/>
+          </w:r>
+          <w:r>
+            <w:br/>
+          </w:r>
+          <w:r>
+            <w:br/>
+          </w:r>
+          <w:r>
+            <w:br/>
+          </w:r>
+          <w:r>
+            <w:br/>
+          </w:r>
+          <w:r>
+            <w:br/>
+          </w:r>
+          <w:r>
+            <w:br/>
+          </w:r>
+          <w:r>
+            <w:br/>
+            <w:t>Geachte heer van Bueren,</w:t>
+          </w:r>
+          <w:r>
+            <w:br/>
+          </w:r>
+          <w:r>
+            <w:br/>
+          </w:r>
+          <w:r>
+            <w:lastRenderedPageBreak/>
+            <w:t>Wij willen u bedanken voor het snel reageren. Ik heb uw opmerkingen toegepast in de offerte. Hopelijk zal het u deze keer bevallen.</w:t>
+          </w:r>
+          <w:r>
+            <w:br/>
+          </w:r>
+          <w:r>
+            <w:br/>
+            <w:t>Ik zie uw antwoord tegemoet.</w:t>
+          </w:r>
+          <w:r>
+            <w:br/>
+          </w:r>
+          <w:r>
+            <w:br/>
+            <w:t>Met vriendelijke groet,</w:t>
+          </w:r>
+          <w:r>
+            <w:br/>
+          </w:r>
+          <w:r>
+            <w:br/>
+            <w:t>Jean-Pierre Slimmen</w:t>
+          </w:r>
+          <w:r>
+            <w:br/>
+            <w:t>Groep 2</w:t>
           </w:r>
         </w:sdtContent>
       </w:sdt>
       <w:r>
         <w:rPr>
-          <w:rFonts w:ascii="Arial" w:hAnsi="Arial" w:cs="Arial"/>
-          <w:color w:val="auto"/>
           <w:lang w:bidi="nl-NL"/>
         </w:rPr>
         <w:t>. Ik en mijn groepsgenoten willen graag u uitnodigen voor een interview.</w:t>
@@ -346,13 +455,11 @@
     <w:p>
       <w:pPr>
         <w:rPr>
-          <w:rFonts w:ascii="Arial" w:hAnsi="Arial" w:cs="Arial"/>
           <w:lang w:bidi="nl-NL"/>
         </w:rPr>
       </w:pPr>
       <w:r>
         <w:rPr>
-          <w:rFonts w:ascii="Arial" w:hAnsi="Arial" w:cs="Arial"/>
           <w:lang w:bidi="nl-NL"/>
         </w:rPr>
         <w:t>Het is nog niet goed duidelijk wat u wensen zijn, daarom willen we graag een aantal vragen aan u stellen waardoor het duidelijk wordt wat uw wensen zijn. Het interview zal circa 20 minuten duren.</w:t>
@@ -361,13 +468,11 @@
     <w:p>
       <w:pPr>
         <w:rPr>
-          <w:rFonts w:ascii="Arial" w:hAnsi="Arial" w:cs="Arial"/>
           <w:lang w:bidi="nl-NL"/>
         </w:rPr>
       </w:pPr>
       <w:r>
         <w:rPr>
-          <w:rFonts w:ascii="Arial" w:hAnsi="Arial" w:cs="Arial"/>
           <w:lang w:bidi="nl-NL"/>
         </w:rPr>
         <w:t>Ik zie uw antwoord tegemoet.</w:t>
@@ -375,10 +480,6 @@
     </w:p>
     <w:sdt>
       <w:sdtPr>
-        <w:rPr>
-          <w:rFonts w:ascii="Arial" w:hAnsi="Arial" w:cs="Arial"/>
-          <w:color w:val="auto"/>
-        </w:rPr>
         <w:alias w:val="Met vriendelijke groet,"/>
         <w:tag w:val="Met vriendelijke groet,"/>
         <w:id w:val="379681130"/>
@@ -392,17 +493,8 @@
       <w:sdtEndPr/>
       <w:sdtContent>
         <w:p>
-          <w:pPr>
-            <w:pStyle w:val="Afsluiting"/>
-            <w:rPr>
-              <w:rFonts w:ascii="Arial" w:hAnsi="Arial" w:cs="Arial"/>
-              <w:color w:val="auto"/>
-            </w:rPr>
-          </w:pPr>
-          <w:r>
-            <w:rPr>
-              <w:rFonts w:ascii="Arial" w:hAnsi="Arial" w:cs="Arial"/>
-              <w:color w:val="auto"/>
+          <w:r>
+            <w:rPr>
               <w:lang w:bidi="nl-NL"/>
             </w:rPr>
             <w:t>Met vriendelijke groet,</w:t>
@@ -411,19 +503,8 @@
       </w:sdtContent>
     </w:sdt>
     <w:p>
-      <w:pPr>
-        <w:pStyle w:val="Handtekening"/>
-        <w:rPr>
-          <w:rFonts w:ascii="Arial" w:hAnsi="Arial" w:cs="Arial"/>
-          <w:color w:val="auto"/>
-        </w:rPr>
-      </w:pPr>
       <w:sdt>
         <w:sdtPr>
-          <w:rPr>
-            <w:rFonts w:ascii="Arial" w:hAnsi="Arial" w:cs="Arial"/>
-            <w:color w:val="auto"/>
-          </w:rPr>
           <w:alias w:val="Uw naam:"/>
           <w:tag w:val="Uw naam:"/>
           <w:id w:val="1872109004"/>
@@ -437,11 +518,143 @@
         <w:sdtEndPr/>
         <w:sdtContent>
           <w:r>
-            <w:rPr>
-              <w:rFonts w:ascii="Arial" w:hAnsi="Arial" w:cs="Arial"/>
-              <w:color w:val="auto"/>
-            </w:rPr>
             <w:t>Jean-Pierre Slimmen</w:t>
+          </w:r>
+          <w:r>
+            <w:br/>
+          </w:r>
+          <w:r>
+            <w:br/>
+          </w:r>
+          <w:r>
+            <w:br/>
+          </w:r>
+          <w:r>
+            <w:br/>
+          </w:r>
+          <w:r>
+            <w:br/>
+          </w:r>
+          <w:r>
+            <w:br/>
+          </w:r>
+          <w:r>
+            <w:br/>
+          </w:r>
+          <w:r>
+            <w:br/>
+          </w:r>
+          <w:r>
+            <w:br/>
+          </w:r>
+          <w:r>
+            <w:br/>
+          </w:r>
+          <w:r>
+            <w:br/>
+          </w:r>
+          <w:r>
+            <w:br/>
+          </w:r>
+          <w:r>
+            <w:br/>
+          </w:r>
+          <w:r>
+            <w:br/>
+          </w:r>
+          <w:r>
+            <w:br/>
+          </w:r>
+          <w:r>
+            <w:br/>
+          </w:r>
+          <w:r>
+            <w:br/>
+          </w:r>
+          <w:r>
+            <w:br/>
+          </w:r>
+          <w:r>
+            <w:br/>
+          </w:r>
+          <w:r>
+            <w:br/>
+          </w:r>
+          <w:r>
+            <w:br/>
+          </w:r>
+          <w:r>
+            <w:br/>
+          </w:r>
+          <w:r>
+            <w:lastRenderedPageBreak/>
+            <w:br/>
+          </w:r>
+          <w:r>
+            <w:br/>
+          </w:r>
+          <w:r>
+            <w:br/>
+          </w:r>
+          <w:r>
+            <w:br/>
+          </w:r>
+          <w:r>
+            <w:br/>
+          </w:r>
+          <w:r>
+            <w:br/>
+          </w:r>
+          <w:r>
+            <w:br/>
+          </w:r>
+          <w:r>
+            <w:br/>
+          </w:r>
+          <w:r>
+            <w:br/>
+          </w:r>
+          <w:r>
+            <w:br/>
+          </w:r>
+          <w:r>
+            <w:br/>
+          </w:r>
+          <w:r>
+            <w:br/>
+            <w:t>Geachte heer van Bueren,</w:t>
+          </w:r>
+          <w:r>
+            <w:br/>
+          </w:r>
+          <w:r>
+            <w:br/>
+            <w:t>Wij willen u bedanken voor het snel reageren. Ik heb uw opmerkingen toegepast in de offerte. Hopelijk zal het u deze keer bevallen.</w:t>
+          </w:r>
+          <w:r>
+            <w:br/>
+          </w:r>
+          <w:r>
+            <w:br/>
+            <w:t>Ik zie uw antwoord tegemoet.</w:t>
+          </w:r>
+          <w:r>
+            <w:br/>
+          </w:r>
+          <w:r>
+            <w:br/>
+            <w:t>Met vriendelijke groet,</w:t>
+          </w:r>
+          <w:r>
+            <w:br/>
+          </w:r>
+          <w:r>
+            <w:br/>
+            <w:t>Jean-Pierre Slimmen</w:t>
+          </w:r>
+          <w:r>
+            <w:br/>
+            <w:t>Groep 2</w:t>
           </w:r>
         </w:sdtContent>
       </w:sdt>
@@ -567,61 +780,49 @@
     </w:p>
     <w:p>
       <w:pPr>
-        <w:pStyle w:val="Aanhef"/>
-        <w:rPr>
-          <w:rFonts w:ascii="Arial" w:hAnsi="Arial" w:cs="Arial"/>
-          <w:color w:val="auto"/>
-          <w:lang w:val="en-US" w:bidi="nl-NL"/>
-        </w:rPr>
-      </w:pPr>
+        <w:rPr>
+          <w:lang w:bidi="nl-NL"/>
+        </w:rPr>
+      </w:pPr>
+      <w:proofErr w:type="spellStart"/>
       <w:r>
         <w:rPr>
-          <w:rFonts w:ascii="Arial" w:hAnsi="Arial" w:cs="Arial"/>
-          <w:color w:val="auto"/>
-          <w:lang w:val="en-US" w:bidi="nl-NL"/>
-        </w:rPr>
-        <w:lastRenderedPageBreak/>
-        <w:t xml:space="preserve">Dear </w:t>
+          <w:lang w:bidi="nl-NL"/>
+        </w:rPr>
+        <w:t>Dear</w:t>
+      </w:r>
+      <w:proofErr w:type="spellEnd"/>
+      <w:r>
+        <w:rPr>
+          <w:lang w:bidi="nl-NL"/>
+        </w:rPr>
+        <w:t xml:space="preserve"> </w:t>
       </w:r>
       <w:r>
-        <w:rPr>
-          <w:rFonts w:ascii="Arial" w:hAnsi="Arial" w:cs="Arial"/>
-          <w:color w:val="auto"/>
-          <w:lang w:val="en-US"/>
-        </w:rPr>
         <w:t xml:space="preserve">Mr. </w:t>
       </w:r>
       <w:r>
         <w:rPr>
-          <w:rFonts w:ascii="Arial" w:hAnsi="Arial" w:cs="Arial"/>
-          <w:color w:val="auto"/>
-          <w:lang w:val="en-US" w:bidi="nl-NL"/>
+          <w:lang w:bidi="nl-NL"/>
         </w:rPr>
         <w:t>Steen,</w:t>
       </w:r>
     </w:p>
     <w:p>
       <w:pPr>
-        <w:pStyle w:val="Handtekening"/>
-        <w:rPr>
-          <w:rFonts w:ascii="Arial" w:hAnsi="Arial" w:cs="Arial"/>
-          <w:color w:val="auto"/>
+        <w:rPr>
           <w:lang w:val="en-US"/>
         </w:rPr>
       </w:pPr>
       <w:r>
         <w:rPr>
-          <w:rFonts w:ascii="Arial" w:hAnsi="Arial" w:cs="Arial"/>
-          <w:color w:val="auto"/>
-          <w:lang w:val="en-US" w:bidi="nl-NL"/>
+          <w:lang w:bidi="nl-NL"/>
         </w:rPr>
         <w:t xml:space="preserve">My name is </w:t>
       </w:r>
       <w:sdt>
         <w:sdtPr>
           <w:rPr>
-            <w:rFonts w:ascii="Arial" w:hAnsi="Arial" w:cs="Arial"/>
-            <w:color w:val="auto"/>
             <w:lang w:val="en-US"/>
           </w:rPr>
           <w:alias w:val="Uw naam:"/>
@@ -637,58 +838,179 @@
         <w:sdtEndPr/>
         <w:sdtContent>
           <w:r>
-            <w:rPr>
-              <w:rFonts w:ascii="Arial" w:hAnsi="Arial" w:cs="Arial"/>
-              <w:color w:val="auto"/>
-              <w:lang w:val="en-US"/>
-            </w:rPr>
-            <w:t xml:space="preserve">Jean-Pierre </w:t>
-          </w:r>
-          <w:proofErr w:type="spellStart"/>
-          <w:r>
-            <w:rPr>
-              <w:rFonts w:ascii="Arial" w:hAnsi="Arial" w:cs="Arial"/>
-              <w:color w:val="auto"/>
-              <w:lang w:val="en-US"/>
-            </w:rPr>
-            <w:t>Slimmen</w:t>
-          </w:r>
-          <w:proofErr w:type="spellEnd"/>
+            <w:t>Jean-Pierre Slimmen</w:t>
+          </w:r>
+          <w:r>
+            <w:br/>
+          </w:r>
+          <w:r>
+            <w:br/>
+          </w:r>
+          <w:r>
+            <w:br/>
+          </w:r>
+          <w:r>
+            <w:br/>
+          </w:r>
+          <w:r>
+            <w:br/>
+          </w:r>
+          <w:r>
+            <w:br/>
+          </w:r>
+          <w:r>
+            <w:br/>
+          </w:r>
+          <w:r>
+            <w:br/>
+          </w:r>
+          <w:r>
+            <w:br/>
+          </w:r>
+          <w:r>
+            <w:br/>
+          </w:r>
+          <w:r>
+            <w:br/>
+          </w:r>
+          <w:r>
+            <w:br/>
+          </w:r>
+          <w:r>
+            <w:br/>
+          </w:r>
+          <w:r>
+            <w:br/>
+          </w:r>
+          <w:r>
+            <w:br/>
+          </w:r>
+          <w:r>
+            <w:br/>
+          </w:r>
+          <w:r>
+            <w:br/>
+          </w:r>
+          <w:r>
+            <w:br/>
+          </w:r>
+          <w:r>
+            <w:br/>
+          </w:r>
+          <w:r>
+            <w:br/>
+          </w:r>
+          <w:r>
+            <w:br/>
+          </w:r>
+          <w:r>
+            <w:br/>
+          </w:r>
+          <w:r>
+            <w:br/>
+          </w:r>
+          <w:r>
+            <w:lastRenderedPageBreak/>
+            <w:br/>
+          </w:r>
+          <w:r>
+            <w:br/>
+          </w:r>
+          <w:r>
+            <w:br/>
+          </w:r>
+          <w:r>
+            <w:br/>
+          </w:r>
+          <w:r>
+            <w:br/>
+          </w:r>
+          <w:r>
+            <w:br/>
+          </w:r>
+          <w:r>
+            <w:br/>
+          </w:r>
+          <w:r>
+            <w:br/>
+          </w:r>
+          <w:r>
+            <w:br/>
+          </w:r>
+          <w:r>
+            <w:br/>
+          </w:r>
+          <w:r>
+            <w:br/>
+            <w:t>Geachte heer van Bueren,</w:t>
+          </w:r>
+          <w:r>
+            <w:br/>
+          </w:r>
+          <w:r>
+            <w:br/>
+            <w:t>Wij willen u bedanken voor het snel reageren. Ik heb uw opmerkingen toegepast in de offerte. Hopelijk zal het u deze keer bevallen.</w:t>
+          </w:r>
+          <w:r>
+            <w:br/>
+          </w:r>
+          <w:r>
+            <w:br/>
+            <w:t>Ik zie uw antwoord tegemoet.</w:t>
+          </w:r>
+          <w:r>
+            <w:br/>
+          </w:r>
+          <w:r>
+            <w:br/>
+            <w:t>Met vriendelijke groet,</w:t>
+          </w:r>
+          <w:r>
+            <w:br/>
+          </w:r>
+          <w:r>
+            <w:br/>
+            <w:t>Jean-Pierre Slimmen</w:t>
+          </w:r>
+          <w:r>
+            <w:br/>
+            <w:t>Groep 2</w:t>
+          </w:r>
         </w:sdtContent>
       </w:sdt>
       <w:r>
         <w:rPr>
-          <w:rFonts w:ascii="Arial" w:hAnsi="Arial" w:cs="Arial"/>
-          <w:color w:val="auto"/>
+          <w:lang w:bidi="nl-NL"/>
+        </w:rPr>
+        <w:t xml:space="preserve">. </w:t>
+      </w:r>
+      <w:r>
+        <w:rPr>
           <w:lang w:val="en-US" w:bidi="nl-NL"/>
         </w:rPr>
-        <w:t xml:space="preserve">. My group and I would like to invite you for an interview. </w:t>
+        <w:t xml:space="preserve">My group and I would like to invite you for an interview. </w:t>
       </w:r>
     </w:p>
     <w:p>
       <w:pPr>
         <w:rPr>
-          <w:rFonts w:ascii="Arial" w:hAnsi="Arial" w:cs="Arial"/>
           <w:lang w:val="en-US" w:bidi="nl-NL"/>
         </w:rPr>
       </w:pPr>
       <w:r>
         <w:rPr>
-          <w:rFonts w:ascii="Arial" w:hAnsi="Arial" w:cs="Arial"/>
           <w:lang w:val="en-US" w:bidi="nl-NL"/>
         </w:rPr>
         <w:t>We would like to know what needs to happen in the application, that’s why we would like to ask a couple of questions to ensure our uncertainties. The interview will take</w:t>
       </w:r>
       <w:r>
         <w:rPr>
-          <w:rFonts w:ascii="Arial" w:hAnsi="Arial" w:cs="Arial"/>
           <w:lang w:val="en"/>
         </w:rPr>
         <w:t xml:space="preserve"> approximately</w:t>
       </w:r>
       <w:r>
         <w:rPr>
-          <w:rFonts w:ascii="Arial" w:hAnsi="Arial" w:cs="Arial"/>
           <w:lang w:val="en-US" w:bidi="nl-NL"/>
         </w:rPr>
         <w:t xml:space="preserve"> 20 minutes. </w:t>
@@ -697,20 +1019,17 @@
     <w:p>
       <w:pPr>
         <w:rPr>
-          <w:rFonts w:ascii="Arial" w:hAnsi="Arial" w:cs="Arial"/>
           <w:lang w:val="en-US" w:bidi="nl-NL"/>
         </w:rPr>
       </w:pPr>
       <w:r>
         <w:rPr>
-          <w:rFonts w:ascii="Arial" w:hAnsi="Arial" w:cs="Arial"/>
           <w:lang w:val="en-US" w:bidi="nl-NL"/>
         </w:rPr>
         <w:t>I look forward to hear from you.</w:t>
       </w:r>
       <w:r>
         <w:rPr>
-          <w:rFonts w:ascii="Arial" w:hAnsi="Arial" w:cs="Arial"/>
           <w:sz w:val="18"/>
           <w:szCs w:val="18"/>
           <w:shd w:val="clear" w:color="auto" w:fill="FFFFFF"/>
@@ -720,39 +1039,28 @@
       </w:r>
     </w:p>
     <w:p>
-      <w:pPr>
-        <w:pStyle w:val="Afsluiting"/>
-        <w:rPr>
-          <w:rFonts w:ascii="Arial" w:hAnsi="Arial" w:cs="Arial"/>
-          <w:color w:val="auto"/>
-          <w:lang w:val="en-US"/>
-        </w:rPr>
-      </w:pPr>
+      <w:proofErr w:type="spellStart"/>
       <w:r>
-        <w:rPr>
-          <w:rFonts w:ascii="Arial" w:hAnsi="Arial" w:cs="Arial"/>
-          <w:color w:val="auto"/>
-          <w:lang w:val="en-US"/>
-        </w:rPr>
-        <w:t>Yours faithfully,</w:t>
+        <w:t>Yours</w:t>
       </w:r>
-    </w:p>
-    <w:p>
-      <w:pPr>
-        <w:pStyle w:val="Afbeelding"/>
-        <w:jc w:val="left"/>
-        <w:rPr>
-          <w:rFonts w:ascii="Arial" w:hAnsi="Arial" w:cs="Arial"/>
-          <w:color w:val="auto"/>
-          <w:lang w:val="en-US"/>
-        </w:rPr>
-      </w:pPr>
+      <w:proofErr w:type="spellEnd"/>
+      <w:r>
+        <w:t xml:space="preserve"> </w:t>
+      </w:r>
+      <w:proofErr w:type="spellStart"/>
+      <w:r>
+        <w:t>faithfully</w:t>
+      </w:r>
+      <w:proofErr w:type="spellEnd"/>
+      <w:r>
+        <w:t>,</w:t>
+      </w:r>
+    </w:p>
+    <w:p>
       <w:sdt>
         <w:sdtPr>
           <w:rPr>
-            <w:rFonts w:ascii="Arial" w:hAnsi="Arial" w:cs="Arial"/>
-            <w:color w:val="auto"/>
-            <w:lang w:val="en-US" w:eastAsia="nl-NL"/>
+            <w:lang w:val="en-US"/>
           </w:rPr>
           <w:alias w:val="Uw naam:"/>
           <w:tag w:val="Uw naam:"/>
@@ -767,108 +1075,205 @@
         <w:sdtEndPr/>
         <w:sdtContent>
           <w:r>
-            <w:rPr>
-              <w:rFonts w:ascii="Arial" w:hAnsi="Arial" w:cs="Arial"/>
-              <w:color w:val="auto"/>
-              <w:lang w:val="en-US" w:eastAsia="nl-NL"/>
-            </w:rPr>
-            <w:t xml:space="preserve">Jean-Pierre </w:t>
-          </w:r>
-          <w:proofErr w:type="spellStart"/>
-          <w:r>
-            <w:rPr>
-              <w:rFonts w:ascii="Arial" w:hAnsi="Arial" w:cs="Arial"/>
-              <w:color w:val="auto"/>
-              <w:lang w:val="en-US" w:eastAsia="nl-NL"/>
-            </w:rPr>
-            <w:t>Slimmen</w:t>
-          </w:r>
-          <w:proofErr w:type="spellEnd"/>
+            <w:t>Jean-Pierre Slimmen</w:t>
+          </w:r>
+          <w:r>
+            <w:br/>
+          </w:r>
+          <w:r>
+            <w:br/>
+          </w:r>
+          <w:r>
+            <w:br/>
+          </w:r>
+          <w:r>
+            <w:br/>
+          </w:r>
+          <w:r>
+            <w:br/>
+          </w:r>
+          <w:r>
+            <w:br/>
+          </w:r>
+          <w:r>
+            <w:br/>
+          </w:r>
+          <w:r>
+            <w:br/>
+          </w:r>
+          <w:r>
+            <w:br/>
+          </w:r>
+          <w:r>
+            <w:lastRenderedPageBreak/>
+            <w:br/>
+          </w:r>
+          <w:r>
+            <w:br/>
+          </w:r>
+          <w:r>
+            <w:br/>
+          </w:r>
+          <w:r>
+            <w:br/>
+          </w:r>
+          <w:r>
+            <w:br/>
+          </w:r>
+          <w:r>
+            <w:br/>
+          </w:r>
+          <w:r>
+            <w:br/>
+          </w:r>
+          <w:r>
+            <w:br/>
+          </w:r>
+          <w:r>
+            <w:br/>
+          </w:r>
+          <w:r>
+            <w:br/>
+          </w:r>
+          <w:r>
+            <w:br/>
+          </w:r>
+          <w:r>
+            <w:br/>
+          </w:r>
+          <w:r>
+            <w:br/>
+          </w:r>
+          <w:r>
+            <w:br/>
+          </w:r>
+          <w:r>
+            <w:br/>
+          </w:r>
+          <w:r>
+            <w:br/>
+          </w:r>
+          <w:r>
+            <w:br/>
+          </w:r>
+          <w:r>
+            <w:br/>
+          </w:r>
+          <w:r>
+            <w:br/>
+          </w:r>
+          <w:r>
+            <w:br/>
+          </w:r>
+          <w:r>
+            <w:br/>
+          </w:r>
+          <w:r>
+            <w:br/>
+          </w:r>
+          <w:r>
+            <w:br/>
+          </w:r>
+          <w:r>
+            <w:br/>
+          </w:r>
+          <w:r>
+            <w:br/>
+            <w:t>Geachte heer van Bueren,</w:t>
+          </w:r>
+          <w:r>
+            <w:br/>
+          </w:r>
+          <w:r>
+            <w:br/>
+            <w:t>Wij willen u bedanken voor het snel reageren. Ik heb uw opmerkingen toegepast in de offerte. Hopelijk zal het u deze keer bevallen.</w:t>
+          </w:r>
+          <w:r>
+            <w:br/>
+          </w:r>
+          <w:r>
+            <w:br/>
+            <w:t>Ik zie uw antwoord tegemoet.</w:t>
+          </w:r>
+          <w:r>
+            <w:br/>
+          </w:r>
+          <w:r>
+            <w:br/>
+            <w:t>Met vriendelijke groet,</w:t>
+          </w:r>
+          <w:r>
+            <w:br/>
+          </w:r>
+          <w:r>
+            <w:br/>
+            <w:t>Jean-Pierre Slimmen</w:t>
+          </w:r>
+          <w:r>
+            <w:br/>
+            <w:t>Groep 2</w:t>
+          </w:r>
         </w:sdtContent>
       </w:sdt>
     </w:p>
     <w:p>
       <w:pPr>
-        <w:tabs>
-          <w:tab w:val="left" w:pos="2940"/>
-        </w:tabs>
         <w:rPr>
           <w:rFonts w:asciiTheme="majorHAnsi" w:eastAsiaTheme="majorEastAsia" w:hAnsiTheme="majorHAnsi" w:cstheme="majorBidi"/>
           <w:sz w:val="96"/>
           <w:szCs w:val="56"/>
-          <w:lang w:val="en-US"/>
-        </w:rPr>
-      </w:pPr>
-    </w:p>
-    <w:p>
-      <w:pPr>
-        <w:tabs>
-          <w:tab w:val="left" w:pos="2940"/>
-        </w:tabs>
+        </w:rPr>
+      </w:pPr>
+    </w:p>
+    <w:p>
+      <w:pPr>
         <w:rPr>
           <w:rFonts w:asciiTheme="majorHAnsi" w:eastAsiaTheme="majorEastAsia" w:hAnsiTheme="majorHAnsi" w:cstheme="majorBidi"/>
           <w:sz w:val="96"/>
           <w:szCs w:val="56"/>
-          <w:lang w:val="en-US"/>
-        </w:rPr>
-      </w:pPr>
-    </w:p>
-    <w:p>
-      <w:pPr>
-        <w:tabs>
-          <w:tab w:val="left" w:pos="2940"/>
-        </w:tabs>
+        </w:rPr>
+      </w:pPr>
+    </w:p>
+    <w:p>
+      <w:pPr>
         <w:rPr>
           <w:rFonts w:asciiTheme="majorHAnsi" w:eastAsiaTheme="majorEastAsia" w:hAnsiTheme="majorHAnsi" w:cstheme="majorBidi"/>
           <w:sz w:val="96"/>
           <w:szCs w:val="56"/>
-          <w:lang w:val="en-US"/>
-        </w:rPr>
-      </w:pPr>
-    </w:p>
-    <w:p>
-      <w:pPr>
-        <w:tabs>
-          <w:tab w:val="left" w:pos="2940"/>
-        </w:tabs>
+        </w:rPr>
+      </w:pPr>
+    </w:p>
+    <w:p>
+      <w:pPr>
         <w:rPr>
           <w:rFonts w:asciiTheme="majorHAnsi" w:eastAsiaTheme="majorEastAsia" w:hAnsiTheme="majorHAnsi" w:cstheme="majorBidi"/>
           <w:sz w:val="96"/>
           <w:szCs w:val="56"/>
-          <w:lang w:val="en-US"/>
-        </w:rPr>
-      </w:pPr>
-    </w:p>
-    <w:p>
-      <w:pPr>
-        <w:tabs>
-          <w:tab w:val="left" w:pos="2940"/>
-        </w:tabs>
+        </w:rPr>
+      </w:pPr>
+    </w:p>
+    <w:p>
+      <w:pPr>
         <w:rPr>
           <w:rFonts w:asciiTheme="majorHAnsi" w:eastAsiaTheme="majorEastAsia" w:hAnsiTheme="majorHAnsi" w:cstheme="majorBidi"/>
           <w:sz w:val="96"/>
           <w:szCs w:val="56"/>
-          <w:lang w:val="en-US"/>
-        </w:rPr>
-      </w:pPr>
-    </w:p>
-    <w:p>
-      <w:pPr>
-        <w:tabs>
-          <w:tab w:val="left" w:pos="2940"/>
-        </w:tabs>
+        </w:rPr>
+      </w:pPr>
+    </w:p>
+    <w:p>
+      <w:pPr>
         <w:rPr>
           <w:rFonts w:asciiTheme="majorHAnsi" w:eastAsiaTheme="majorEastAsia" w:hAnsiTheme="majorHAnsi" w:cstheme="majorBidi"/>
           <w:sz w:val="96"/>
           <w:szCs w:val="56"/>
-          <w:lang w:val="en-US"/>
-        </w:rPr>
-      </w:pPr>
-    </w:p>
-    <w:p>
-      <w:pPr>
-        <w:rPr>
-          <w:lang w:val="en-US" w:bidi="nl-NL"/>
+        </w:rPr>
+      </w:pPr>
+    </w:p>
+    <w:p>
+      <w:pPr>
+        <w:rPr>
+          <w:lang w:bidi="nl-NL"/>
         </w:rPr>
       </w:pPr>
     </w:p>
@@ -980,6 +1385,142 @@
         <w:sdtContent>
           <w:r>
             <w:t>Jean-Pierre Slimmen</w:t>
+          </w:r>
+          <w:r>
+            <w:br/>
+          </w:r>
+          <w:r>
+            <w:br/>
+          </w:r>
+          <w:r>
+            <w:br/>
+          </w:r>
+          <w:r>
+            <w:br/>
+          </w:r>
+          <w:r>
+            <w:br/>
+          </w:r>
+          <w:r>
+            <w:br/>
+          </w:r>
+          <w:r>
+            <w:br/>
+          </w:r>
+          <w:r>
+            <w:br/>
+          </w:r>
+          <w:r>
+            <w:br/>
+          </w:r>
+          <w:r>
+            <w:br/>
+          </w:r>
+          <w:r>
+            <w:br/>
+          </w:r>
+          <w:r>
+            <w:br/>
+          </w:r>
+          <w:r>
+            <w:br/>
+          </w:r>
+          <w:r>
+            <w:br/>
+          </w:r>
+          <w:r>
+            <w:br/>
+          </w:r>
+          <w:r>
+            <w:br/>
+          </w:r>
+          <w:r>
+            <w:br/>
+          </w:r>
+          <w:r>
+            <w:br/>
+          </w:r>
+          <w:r>
+            <w:br/>
+          </w:r>
+          <w:r>
+            <w:br/>
+          </w:r>
+          <w:r>
+            <w:br/>
+          </w:r>
+          <w:r>
+            <w:br/>
+          </w:r>
+          <w:r>
+            <w:br/>
+          </w:r>
+          <w:r>
+            <w:br/>
+          </w:r>
+          <w:r>
+            <w:br/>
+          </w:r>
+          <w:r>
+            <w:br/>
+          </w:r>
+          <w:r>
+            <w:br/>
+          </w:r>
+          <w:r>
+            <w:br/>
+          </w:r>
+          <w:r>
+            <w:br/>
+          </w:r>
+          <w:r>
+            <w:br/>
+          </w:r>
+          <w:r>
+            <w:br/>
+          </w:r>
+          <w:r>
+            <w:br/>
+          </w:r>
+          <w:r>
+            <w:br/>
+          </w:r>
+          <w:r>
+            <w:br/>
+            <w:t>Geachte heer van Bueren,</w:t>
+          </w:r>
+          <w:r>
+            <w:br/>
+          </w:r>
+          <w:r>
+            <w:br/>
+            <w:t>Wij willen u bedanken voor het snel reageren. Ik heb uw opmerkingen toegepast in de offerte. Hopelijk zal het u deze keer bevallen.</w:t>
+          </w:r>
+          <w:r>
+            <w:br/>
+          </w:r>
+          <w:r>
+            <w:lastRenderedPageBreak/>
+            <w:br/>
+            <w:t>Ik zie uw antwoord tegemoet.</w:t>
+          </w:r>
+          <w:r>
+            <w:br/>
+          </w:r>
+          <w:r>
+            <w:br/>
+            <w:t>Met vriendelijke groet,</w:t>
+          </w:r>
+          <w:r>
+            <w:br/>
+          </w:r>
+          <w:r>
+            <w:br/>
+            <w:t>Jean-Pierre Slimmen</w:t>
+          </w:r>
+          <w:r>
+            <w:br/>
+            <w:t>Groep 2</w:t>
           </w:r>
         </w:sdtContent>
       </w:sdt>
@@ -1011,7 +1552,6 @@
         <w:rPr>
           <w:lang w:bidi="nl-NL"/>
         </w:rPr>
-        <w:lastRenderedPageBreak/>
         <w:t xml:space="preserve">Geachte heer </w:t>
       </w:r>
       <w:r>
@@ -1032,6 +1572,7 @@
         <w:rPr>
           <w:lang w:bidi="nl-NL"/>
         </w:rPr>
+        <w:lastRenderedPageBreak/>
         <w:t>Hierbij verstuur ik de terugkoppeling van ons interview op 8-9-2017 en de offerte. In de terugkoppeling kunt u alle eisen terugvinden die besproken zijn. Wilt u zo spoedig mogelijk laten weten of u akkoord gaat met zowel de offerte als de vastgestelde eisen?</w:t>
       </w:r>
       <w:r>
@@ -1088,15 +1629,148 @@
           <w:r>
             <w:t>Jean-Pierre Slimmen</w:t>
           </w:r>
+          <w:r>
+            <w:br/>
+          </w:r>
+          <w:r>
+            <w:br/>
+          </w:r>
+          <w:r>
+            <w:br/>
+          </w:r>
+          <w:r>
+            <w:br/>
+          </w:r>
+          <w:r>
+            <w:br/>
+          </w:r>
+          <w:r>
+            <w:br/>
+          </w:r>
+          <w:r>
+            <w:br/>
+          </w:r>
+          <w:r>
+            <w:br/>
+          </w:r>
+          <w:r>
+            <w:br/>
+          </w:r>
+          <w:r>
+            <w:br/>
+          </w:r>
+          <w:r>
+            <w:br/>
+          </w:r>
+          <w:r>
+            <w:br/>
+          </w:r>
+          <w:r>
+            <w:br/>
+          </w:r>
+          <w:r>
+            <w:br/>
+          </w:r>
+          <w:r>
+            <w:br/>
+          </w:r>
+          <w:r>
+            <w:br/>
+          </w:r>
+          <w:r>
+            <w:br/>
+          </w:r>
+          <w:r>
+            <w:br/>
+          </w:r>
+          <w:r>
+            <w:br/>
+          </w:r>
+          <w:r>
+            <w:br/>
+          </w:r>
+          <w:r>
+            <w:br/>
+          </w:r>
+          <w:r>
+            <w:br/>
+          </w:r>
+          <w:r>
+            <w:br/>
+          </w:r>
+          <w:r>
+            <w:br/>
+          </w:r>
+          <w:r>
+            <w:br/>
+          </w:r>
+          <w:r>
+            <w:br/>
+          </w:r>
+          <w:r>
+            <w:br/>
+          </w:r>
+          <w:r>
+            <w:br/>
+          </w:r>
+          <w:r>
+            <w:br/>
+          </w:r>
+          <w:r>
+            <w:br/>
+          </w:r>
+          <w:r>
+            <w:lastRenderedPageBreak/>
+            <w:br/>
+          </w:r>
+          <w:r>
+            <w:br/>
+          </w:r>
+          <w:r>
+            <w:br/>
+          </w:r>
+          <w:r>
+            <w:br/>
+            <w:t>Geachte heer van Bueren,</w:t>
+          </w:r>
+          <w:r>
+            <w:br/>
+          </w:r>
+          <w:r>
+            <w:br/>
+            <w:t>Wij willen u bedanken voor het snel reageren. Ik heb uw opmerkingen toegepast in de offerte. Hopelijk zal het u deze keer bevallen.</w:t>
+          </w:r>
+          <w:r>
+            <w:br/>
+          </w:r>
+          <w:r>
+            <w:br/>
+            <w:t>Ik zie uw antwoord tegemoet.</w:t>
+          </w:r>
+          <w:r>
+            <w:br/>
+          </w:r>
+          <w:r>
+            <w:br/>
+            <w:t>Met vriendelijke groet,</w:t>
+          </w:r>
+          <w:r>
+            <w:br/>
+          </w:r>
+          <w:r>
+            <w:br/>
+            <w:t>Jean-Pierre Slimmen</w:t>
+          </w:r>
+          <w:r>
+            <w:br/>
+            <w:t>Groep 2</w:t>
+          </w:r>
         </w:sdtContent>
       </w:sdt>
     </w:p>
     <w:p/>
     <w:p>
       <w:pPr>
-        <w:tabs>
-          <w:tab w:val="left" w:pos="2940"/>
-        </w:tabs>
         <w:rPr>
           <w:rFonts w:asciiTheme="majorHAnsi" w:eastAsiaTheme="majorEastAsia" w:hAnsiTheme="majorHAnsi" w:cstheme="majorBidi"/>
           <w:sz w:val="96"/>
@@ -1106,9 +1780,6 @@
     </w:p>
     <w:p>
       <w:pPr>
-        <w:tabs>
-          <w:tab w:val="left" w:pos="2940"/>
-        </w:tabs>
         <w:rPr>
           <w:rFonts w:asciiTheme="majorHAnsi" w:eastAsiaTheme="majorEastAsia" w:hAnsiTheme="majorHAnsi" w:cstheme="majorBidi"/>
           <w:sz w:val="96"/>
@@ -1118,9 +1789,6 @@
     </w:p>
     <w:p>
       <w:pPr>
-        <w:tabs>
-          <w:tab w:val="left" w:pos="2940"/>
-        </w:tabs>
         <w:rPr>
           <w:rFonts w:asciiTheme="majorHAnsi" w:eastAsiaTheme="majorEastAsia" w:hAnsiTheme="majorHAnsi" w:cstheme="majorBidi"/>
           <w:sz w:val="96"/>
@@ -1130,9 +1798,6 @@
     </w:p>
     <w:p>
       <w:pPr>
-        <w:tabs>
-          <w:tab w:val="left" w:pos="2940"/>
-        </w:tabs>
         <w:rPr>
           <w:rFonts w:asciiTheme="majorHAnsi" w:eastAsiaTheme="majorEastAsia" w:hAnsiTheme="majorHAnsi" w:cstheme="majorBidi"/>
           <w:sz w:val="96"/>
@@ -1190,7 +1855,6 @@
         <w:rPr>
           <w:lang w:bidi="nl-NL"/>
         </w:rPr>
-        <w:lastRenderedPageBreak/>
         <w:t xml:space="preserve">Geachte heer </w:t>
       </w:r>
       <w:r>
@@ -1256,6 +1920,9 @@
     <w:p>
       <w:sdt>
         <w:sdtPr>
+          <w:rPr>
+            <w:rFonts w:ascii="Arial" w:eastAsiaTheme="minorHAnsi" w:hAnsi="Arial" w:cs="Arial"/>
+          </w:rPr>
           <w:alias w:val="Uw naam:"/>
           <w:tag w:val="Uw naam:"/>
           <w:id w:val="-2120597382"/>
@@ -1269,10 +1936,546 @@
         <w:sdtEndPr/>
         <w:sdtContent>
           <w:r>
+            <w:rPr>
+              <w:rFonts w:ascii="Arial" w:eastAsiaTheme="minorHAnsi" w:hAnsi="Arial" w:cs="Arial"/>
+            </w:rPr>
             <w:t>Jean-Pierre Slimmen</w:t>
+          </w:r>
+          <w:r>
+            <w:rPr>
+              <w:rFonts w:ascii="Arial" w:eastAsiaTheme="minorHAnsi" w:hAnsi="Arial" w:cs="Arial"/>
+            </w:rPr>
+            <w:br/>
+          </w:r>
+          <w:r>
+            <w:rPr>
+              <w:rFonts w:ascii="Arial" w:eastAsiaTheme="minorHAnsi" w:hAnsi="Arial" w:cs="Arial"/>
+            </w:rPr>
+            <w:br/>
+          </w:r>
+          <w:r>
+            <w:rPr>
+              <w:rFonts w:ascii="Arial" w:eastAsiaTheme="minorHAnsi" w:hAnsi="Arial" w:cs="Arial"/>
+            </w:rPr>
+            <w:br/>
+          </w:r>
+          <w:r>
+            <w:rPr>
+              <w:rFonts w:ascii="Arial" w:eastAsiaTheme="minorHAnsi" w:hAnsi="Arial" w:cs="Arial"/>
+            </w:rPr>
+            <w:br/>
+          </w:r>
+          <w:r>
+            <w:rPr>
+              <w:rFonts w:ascii="Arial" w:eastAsiaTheme="minorHAnsi" w:hAnsi="Arial" w:cs="Arial"/>
+            </w:rPr>
+            <w:br/>
+          </w:r>
+          <w:r>
+            <w:rPr>
+              <w:rFonts w:ascii="Arial" w:eastAsiaTheme="minorHAnsi" w:hAnsi="Arial" w:cs="Arial"/>
+            </w:rPr>
+            <w:br/>
+          </w:r>
+          <w:r>
+            <w:rPr>
+              <w:rFonts w:ascii="Arial" w:eastAsiaTheme="minorHAnsi" w:hAnsi="Arial" w:cs="Arial"/>
+            </w:rPr>
+            <w:br/>
+          </w:r>
+          <w:r>
+            <w:rPr>
+              <w:rFonts w:ascii="Arial" w:eastAsiaTheme="minorHAnsi" w:hAnsi="Arial" w:cs="Arial"/>
+            </w:rPr>
+            <w:br/>
+          </w:r>
+          <w:r>
+            <w:rPr>
+              <w:rFonts w:ascii="Arial" w:eastAsiaTheme="minorHAnsi" w:hAnsi="Arial" w:cs="Arial"/>
+            </w:rPr>
+            <w:br/>
+          </w:r>
+          <w:r>
+            <w:rPr>
+              <w:rFonts w:ascii="Arial" w:eastAsiaTheme="minorHAnsi" w:hAnsi="Arial" w:cs="Arial"/>
+            </w:rPr>
+            <w:br/>
+          </w:r>
+          <w:r>
+            <w:rPr>
+              <w:rFonts w:ascii="Arial" w:eastAsiaTheme="minorHAnsi" w:hAnsi="Arial" w:cs="Arial"/>
+            </w:rPr>
+            <w:br/>
+          </w:r>
+          <w:r>
+            <w:rPr>
+              <w:rFonts w:ascii="Arial" w:eastAsiaTheme="minorHAnsi" w:hAnsi="Arial" w:cs="Arial"/>
+            </w:rPr>
+            <w:br/>
+          </w:r>
+          <w:r>
+            <w:rPr>
+              <w:rFonts w:ascii="Arial" w:eastAsiaTheme="minorHAnsi" w:hAnsi="Arial" w:cs="Arial"/>
+            </w:rPr>
+            <w:br/>
+          </w:r>
+          <w:r>
+            <w:rPr>
+              <w:rFonts w:ascii="Arial" w:eastAsiaTheme="minorHAnsi" w:hAnsi="Arial" w:cs="Arial"/>
+            </w:rPr>
+            <w:br/>
+          </w:r>
+          <w:r>
+            <w:rPr>
+              <w:rFonts w:ascii="Arial" w:eastAsiaTheme="minorHAnsi" w:hAnsi="Arial" w:cs="Arial"/>
+            </w:rPr>
+            <w:br/>
+          </w:r>
+          <w:r>
+            <w:rPr>
+              <w:rFonts w:ascii="Arial" w:eastAsiaTheme="minorHAnsi" w:hAnsi="Arial" w:cs="Arial"/>
+            </w:rPr>
+            <w:br/>
+          </w:r>
+          <w:r>
+            <w:rPr>
+              <w:rFonts w:ascii="Arial" w:eastAsiaTheme="minorHAnsi" w:hAnsi="Arial" w:cs="Arial"/>
+            </w:rPr>
+            <w:br/>
+          </w:r>
+          <w:r>
+            <w:rPr>
+              <w:rFonts w:ascii="Arial" w:eastAsiaTheme="minorHAnsi" w:hAnsi="Arial" w:cs="Arial"/>
+            </w:rPr>
+            <w:br/>
+          </w:r>
+          <w:r>
+            <w:rPr>
+              <w:rFonts w:ascii="Arial" w:eastAsiaTheme="minorHAnsi" w:hAnsi="Arial" w:cs="Arial"/>
+            </w:rPr>
+            <w:br/>
+          </w:r>
+          <w:r>
+            <w:rPr>
+              <w:rFonts w:ascii="Arial" w:eastAsiaTheme="minorHAnsi" w:hAnsi="Arial" w:cs="Arial"/>
+            </w:rPr>
+            <w:br/>
+          </w:r>
+          <w:r>
+            <w:rPr>
+              <w:rFonts w:ascii="Arial" w:eastAsiaTheme="minorHAnsi" w:hAnsi="Arial" w:cs="Arial"/>
+            </w:rPr>
+            <w:br/>
+          </w:r>
+          <w:r>
+            <w:rPr>
+              <w:rFonts w:ascii="Arial" w:eastAsiaTheme="minorHAnsi" w:hAnsi="Arial" w:cs="Arial"/>
+            </w:rPr>
+            <w:br/>
+          </w:r>
+          <w:r>
+            <w:rPr>
+              <w:rFonts w:ascii="Arial" w:eastAsiaTheme="minorHAnsi" w:hAnsi="Arial" w:cs="Arial"/>
+            </w:rPr>
+            <w:br/>
+          </w:r>
+          <w:r>
+            <w:rPr>
+              <w:rFonts w:ascii="Arial" w:eastAsiaTheme="minorHAnsi" w:hAnsi="Arial" w:cs="Arial"/>
+            </w:rPr>
+            <w:br/>
+          </w:r>
+          <w:r>
+            <w:rPr>
+              <w:rFonts w:ascii="Arial" w:eastAsiaTheme="minorHAnsi" w:hAnsi="Arial" w:cs="Arial"/>
+            </w:rPr>
+            <w:br/>
+          </w:r>
+          <w:r>
+            <w:rPr>
+              <w:rFonts w:ascii="Arial" w:eastAsiaTheme="minorHAnsi" w:hAnsi="Arial" w:cs="Arial"/>
+            </w:rPr>
+            <w:br/>
+          </w:r>
+          <w:r>
+            <w:rPr>
+              <w:rFonts w:ascii="Arial" w:eastAsiaTheme="minorHAnsi" w:hAnsi="Arial" w:cs="Arial"/>
+            </w:rPr>
+            <w:br/>
+          </w:r>
+          <w:r>
+            <w:rPr>
+              <w:rFonts w:ascii="Arial" w:eastAsiaTheme="minorHAnsi" w:hAnsi="Arial" w:cs="Arial"/>
+            </w:rPr>
+            <w:br/>
+          </w:r>
+          <w:r>
+            <w:rPr>
+              <w:rFonts w:ascii="Arial" w:eastAsiaTheme="minorHAnsi" w:hAnsi="Arial" w:cs="Arial"/>
+            </w:rPr>
+            <w:br/>
+          </w:r>
+          <w:r>
+            <w:rPr>
+              <w:rFonts w:ascii="Arial" w:eastAsiaTheme="minorHAnsi" w:hAnsi="Arial" w:cs="Arial"/>
+            </w:rPr>
+            <w:lastRenderedPageBreak/>
+            <w:br/>
+          </w:r>
+          <w:r>
+            <w:rPr>
+              <w:rFonts w:ascii="Arial" w:eastAsiaTheme="minorHAnsi" w:hAnsi="Arial" w:cs="Arial"/>
+            </w:rPr>
+            <w:br/>
+          </w:r>
+          <w:r>
+            <w:rPr>
+              <w:rFonts w:ascii="Arial" w:eastAsiaTheme="minorHAnsi" w:hAnsi="Arial" w:cs="Arial"/>
+            </w:rPr>
+            <w:br/>
+          </w:r>
+          <w:r>
+            <w:rPr>
+              <w:rFonts w:ascii="Arial" w:eastAsiaTheme="minorHAnsi" w:hAnsi="Arial" w:cs="Arial"/>
+            </w:rPr>
+            <w:br/>
+          </w:r>
+          <w:r>
+            <w:rPr>
+              <w:rFonts w:ascii="Arial" w:eastAsiaTheme="minorHAnsi" w:hAnsi="Arial" w:cs="Arial"/>
+            </w:rPr>
+            <w:br/>
+            <w:t>Geachte heer van Bueren,</w:t>
+          </w:r>
+          <w:r>
+            <w:rPr>
+              <w:rFonts w:ascii="Arial" w:eastAsiaTheme="minorHAnsi" w:hAnsi="Arial" w:cs="Arial"/>
+            </w:rPr>
+            <w:br/>
+          </w:r>
+          <w:r>
+            <w:rPr>
+              <w:rFonts w:ascii="Arial" w:eastAsiaTheme="minorHAnsi" w:hAnsi="Arial" w:cs="Arial"/>
+            </w:rPr>
+            <w:br/>
+            <w:t>Wij willen u bedanken voor het snel reageren. Ik heb uw opmerkingen toegepast in de offerte. Hopelijk zal het u deze keer bevallen.</w:t>
+          </w:r>
+          <w:r>
+            <w:rPr>
+              <w:rFonts w:ascii="Arial" w:eastAsiaTheme="minorHAnsi" w:hAnsi="Arial" w:cs="Arial"/>
+            </w:rPr>
+            <w:br/>
+          </w:r>
+          <w:r>
+            <w:rPr>
+              <w:rFonts w:ascii="Arial" w:eastAsiaTheme="minorHAnsi" w:hAnsi="Arial" w:cs="Arial"/>
+            </w:rPr>
+            <w:br/>
+            <w:t>Ik zie uw antwoord tegemoet.</w:t>
+          </w:r>
+          <w:r>
+            <w:rPr>
+              <w:rFonts w:ascii="Arial" w:eastAsiaTheme="minorHAnsi" w:hAnsi="Arial" w:cs="Arial"/>
+            </w:rPr>
+            <w:br/>
+          </w:r>
+          <w:r>
+            <w:rPr>
+              <w:rFonts w:ascii="Arial" w:eastAsiaTheme="minorHAnsi" w:hAnsi="Arial" w:cs="Arial"/>
+            </w:rPr>
+            <w:br/>
+            <w:t>Met vriendelijke groet,</w:t>
+          </w:r>
+          <w:r>
+            <w:rPr>
+              <w:rFonts w:ascii="Arial" w:eastAsiaTheme="minorHAnsi" w:hAnsi="Arial" w:cs="Arial"/>
+            </w:rPr>
+            <w:br/>
+          </w:r>
+          <w:r>
+            <w:rPr>
+              <w:rFonts w:ascii="Arial" w:eastAsiaTheme="minorHAnsi" w:hAnsi="Arial" w:cs="Arial"/>
+            </w:rPr>
+            <w:br/>
+            <w:t>Jean-Pierre Slimmen</w:t>
+          </w:r>
+          <w:r>
+            <w:rPr>
+              <w:rFonts w:ascii="Arial" w:eastAsiaTheme="minorHAnsi" w:hAnsi="Arial" w:cs="Arial"/>
+            </w:rPr>
+            <w:br/>
+            <w:t>Groep 2</w:t>
           </w:r>
         </w:sdtContent>
       </w:sdt>
+    </w:p>
+    <w:p>
+      <w:pPr>
+        <w:tabs>
+          <w:tab w:val="left" w:pos="2940"/>
+        </w:tabs>
+        <w:rPr>
+          <w:rFonts w:asciiTheme="majorHAnsi" w:eastAsiaTheme="majorEastAsia" w:hAnsiTheme="majorHAnsi" w:cstheme="majorBidi"/>
+          <w:sz w:val="96"/>
+          <w:szCs w:val="56"/>
+        </w:rPr>
+      </w:pPr>
+    </w:p>
+    <w:p>
+      <w:pPr>
+        <w:tabs>
+          <w:tab w:val="left" w:pos="2940"/>
+        </w:tabs>
+        <w:rPr>
+          <w:rFonts w:asciiTheme="majorHAnsi" w:eastAsiaTheme="majorEastAsia" w:hAnsiTheme="majorHAnsi" w:cstheme="majorBidi"/>
+          <w:sz w:val="96"/>
+          <w:szCs w:val="56"/>
+        </w:rPr>
+      </w:pPr>
+    </w:p>
+    <w:p>
+      <w:pPr>
+        <w:tabs>
+          <w:tab w:val="left" w:pos="2940"/>
+        </w:tabs>
+        <w:rPr>
+          <w:rFonts w:asciiTheme="majorHAnsi" w:eastAsiaTheme="majorEastAsia" w:hAnsiTheme="majorHAnsi" w:cstheme="majorBidi"/>
+          <w:sz w:val="96"/>
+          <w:szCs w:val="56"/>
+        </w:rPr>
+      </w:pPr>
+    </w:p>
+    <w:p>
+      <w:pPr>
+        <w:tabs>
+          <w:tab w:val="left" w:pos="2940"/>
+        </w:tabs>
+        <w:rPr>
+          <w:rFonts w:asciiTheme="majorHAnsi" w:eastAsiaTheme="majorEastAsia" w:hAnsiTheme="majorHAnsi" w:cstheme="majorBidi"/>
+          <w:sz w:val="96"/>
+          <w:szCs w:val="56"/>
+        </w:rPr>
+      </w:pPr>
+    </w:p>
+    <w:p>
+      <w:pPr>
+        <w:tabs>
+          <w:tab w:val="left" w:pos="2940"/>
+        </w:tabs>
+        <w:rPr>
+          <w:rFonts w:asciiTheme="majorHAnsi" w:eastAsiaTheme="majorEastAsia" w:hAnsiTheme="majorHAnsi" w:cstheme="majorBidi"/>
+          <w:sz w:val="96"/>
+          <w:szCs w:val="56"/>
+        </w:rPr>
+      </w:pPr>
+    </w:p>
+    <w:p>
+      <w:pPr>
+        <w:spacing w:after="0" w:line="240" w:lineRule="auto"/>
+        <w:rPr>
+          <w:rFonts w:ascii="Calibri" w:eastAsia="Times New Roman" w:hAnsi="Calibri" w:cs="Calibri"/>
+          <w:color w:val="000000"/>
+          <w:sz w:val="24"/>
+          <w:szCs w:val="24"/>
+          <w:shd w:val="clear" w:color="auto" w:fill="FFFFFF"/>
+        </w:rPr>
+      </w:pPr>
+    </w:p>
+    <w:p>
+      <w:pPr>
+        <w:spacing w:after="0" w:line="240" w:lineRule="auto"/>
+        <w:rPr>
+          <w:rFonts w:ascii="Times New Roman" w:eastAsia="Times New Roman" w:hAnsi="Times New Roman" w:cs="Times New Roman"/>
+          <w:sz w:val="24"/>
+          <w:szCs w:val="24"/>
+        </w:rPr>
+      </w:pPr>
+      <w:r>
+        <w:rPr>
+          <w:rFonts w:ascii="Calibri" w:eastAsia="Times New Roman" w:hAnsi="Calibri" w:cs="Calibri"/>
+          <w:color w:val="000000"/>
+          <w:sz w:val="24"/>
+          <w:szCs w:val="24"/>
+          <w:shd w:val="clear" w:color="auto" w:fill="FFFFFF"/>
+        </w:rPr>
+        <w:lastRenderedPageBreak/>
+        <w:t>Geachte heer van Bueren,</w:t>
+      </w:r>
+    </w:p>
+    <w:p>
+      <w:pPr>
+        <w:spacing w:after="0" w:line="240" w:lineRule="auto"/>
+        <w:rPr>
+          <w:rFonts w:ascii="Calibri" w:eastAsia="Times New Roman" w:hAnsi="Calibri" w:cs="Calibri"/>
+          <w:color w:val="000000"/>
+          <w:sz w:val="24"/>
+          <w:szCs w:val="24"/>
+        </w:rPr>
+      </w:pPr>
+    </w:p>
+    <w:p>
+      <w:pPr>
+        <w:spacing w:after="0" w:line="240" w:lineRule="auto"/>
+        <w:rPr>
+          <w:rFonts w:ascii="Calibri" w:eastAsia="Times New Roman" w:hAnsi="Calibri" w:cs="Calibri"/>
+          <w:color w:val="000000"/>
+          <w:sz w:val="24"/>
+          <w:szCs w:val="24"/>
+        </w:rPr>
+      </w:pPr>
+      <w:r>
+        <w:rPr>
+          <w:rFonts w:ascii="Calibri" w:eastAsia="Times New Roman" w:hAnsi="Calibri" w:cs="Calibri"/>
+          <w:color w:val="000000"/>
+          <w:sz w:val="24"/>
+          <w:szCs w:val="24"/>
+        </w:rPr>
+        <w:t xml:space="preserve">Wij willen u graag bedanken voor u snelle reactie. Wij hebben al uw opmerkingen toegepast en verwerkt in de offerte die u kunt terugvinden in de bijlage. Tenslotte wil ik het over 1 ding hebben die u had aangekaart. In 1 van de opmerkingen stond dat we vergeten waren om vast te stellen wanneer de offerte zal worden verstuurd. Dit was al vastgesteld in ons eerst gestuurde </w:t>
+      </w:r>
+      <w:proofErr w:type="spellStart"/>
+      <w:r>
+        <w:rPr>
+          <w:rFonts w:ascii="Calibri" w:eastAsia="Times New Roman" w:hAnsi="Calibri" w:cs="Calibri"/>
+          <w:color w:val="000000"/>
+          <w:sz w:val="24"/>
+          <w:szCs w:val="24"/>
+        </w:rPr>
+        <w:t>notule</w:t>
+      </w:r>
+      <w:proofErr w:type="spellEnd"/>
+      <w:r>
+        <w:rPr>
+          <w:rFonts w:ascii="Calibri" w:eastAsia="Times New Roman" w:hAnsi="Calibri" w:cs="Calibri"/>
+          <w:color w:val="000000"/>
+          <w:sz w:val="24"/>
+          <w:szCs w:val="24"/>
+        </w:rPr>
+        <w:t>, ik neem aan dat u een vergissing maakte. Dit kunt u terugvinden in onderwerp nummer</w:t>
+      </w:r>
+      <w:bookmarkStart w:id="0" w:name="_GoBack"/>
+      <w:bookmarkEnd w:id="0"/>
+      <w:r>
+        <w:rPr>
+          <w:rFonts w:ascii="Calibri" w:eastAsia="Times New Roman" w:hAnsi="Calibri" w:cs="Calibri"/>
+          <w:color w:val="000000"/>
+          <w:sz w:val="24"/>
+          <w:szCs w:val="24"/>
+        </w:rPr>
+        <w:t xml:space="preserve"> 15.</w:t>
+      </w:r>
+    </w:p>
+    <w:p>
+      <w:pPr>
+        <w:spacing w:after="0" w:line="240" w:lineRule="auto"/>
+        <w:rPr>
+          <w:rFonts w:ascii="Calibri" w:eastAsia="Times New Roman" w:hAnsi="Calibri" w:cs="Calibri"/>
+          <w:color w:val="000000"/>
+          <w:sz w:val="24"/>
+          <w:szCs w:val="24"/>
+        </w:rPr>
+      </w:pPr>
+    </w:p>
+    <w:p>
+      <w:pPr>
+        <w:spacing w:after="0" w:line="240" w:lineRule="auto"/>
+        <w:rPr>
+          <w:rFonts w:ascii="Calibri" w:eastAsia="Times New Roman" w:hAnsi="Calibri" w:cs="Calibri"/>
+          <w:color w:val="000000"/>
+          <w:sz w:val="24"/>
+          <w:szCs w:val="24"/>
+        </w:rPr>
+      </w:pPr>
+      <w:r>
+        <w:rPr>
+          <w:rFonts w:ascii="Calibri" w:eastAsia="Times New Roman" w:hAnsi="Calibri" w:cs="Calibri"/>
+          <w:color w:val="000000"/>
+          <w:sz w:val="24"/>
+          <w:szCs w:val="24"/>
+        </w:rPr>
+        <w:t>Ik zie uw antwoord tegemoet.</w:t>
+      </w:r>
+    </w:p>
+    <w:p>
+      <w:pPr>
+        <w:spacing w:after="0" w:line="240" w:lineRule="auto"/>
+        <w:rPr>
+          <w:rFonts w:ascii="Calibri" w:eastAsia="Times New Roman" w:hAnsi="Calibri" w:cs="Calibri"/>
+          <w:color w:val="000000"/>
+          <w:sz w:val="24"/>
+          <w:szCs w:val="24"/>
+        </w:rPr>
+      </w:pPr>
+    </w:p>
+    <w:p>
+      <w:pPr>
+        <w:spacing w:after="0" w:line="240" w:lineRule="auto"/>
+        <w:rPr>
+          <w:rFonts w:ascii="Calibri" w:eastAsia="Times New Roman" w:hAnsi="Calibri" w:cs="Calibri"/>
+          <w:color w:val="000000"/>
+          <w:sz w:val="24"/>
+          <w:szCs w:val="24"/>
+        </w:rPr>
+      </w:pPr>
+      <w:r>
+        <w:rPr>
+          <w:rFonts w:ascii="Calibri" w:eastAsia="Times New Roman" w:hAnsi="Calibri" w:cs="Calibri"/>
+          <w:color w:val="000000"/>
+          <w:sz w:val="24"/>
+          <w:szCs w:val="24"/>
+        </w:rPr>
+        <w:t>Met vriendelijke groet,</w:t>
+      </w:r>
+    </w:p>
+    <w:p>
+      <w:pPr>
+        <w:spacing w:after="0" w:line="240" w:lineRule="auto"/>
+        <w:rPr>
+          <w:rFonts w:ascii="Calibri" w:eastAsia="Times New Roman" w:hAnsi="Calibri" w:cs="Calibri"/>
+          <w:color w:val="000000"/>
+          <w:sz w:val="24"/>
+          <w:szCs w:val="24"/>
+        </w:rPr>
+      </w:pPr>
+    </w:p>
+    <w:p>
+      <w:pPr>
+        <w:spacing w:after="0" w:line="240" w:lineRule="auto"/>
+        <w:rPr>
+          <w:rFonts w:ascii="Calibri" w:eastAsia="Times New Roman" w:hAnsi="Calibri" w:cs="Calibri"/>
+          <w:color w:val="000000"/>
+          <w:sz w:val="24"/>
+          <w:szCs w:val="24"/>
+        </w:rPr>
+      </w:pPr>
+      <w:r>
+        <w:rPr>
+          <w:rFonts w:ascii="Calibri" w:eastAsia="Times New Roman" w:hAnsi="Calibri" w:cs="Calibri"/>
+          <w:color w:val="000000"/>
+          <w:sz w:val="24"/>
+          <w:szCs w:val="24"/>
+        </w:rPr>
+        <w:t>Jean-Pierre Slimmen</w:t>
+      </w:r>
+    </w:p>
+    <w:p>
+      <w:pPr>
+        <w:spacing w:after="0" w:line="240" w:lineRule="auto"/>
+        <w:rPr>
+          <w:rFonts w:ascii="Calibri" w:eastAsia="Times New Roman" w:hAnsi="Calibri" w:cs="Calibri"/>
+          <w:color w:val="000000"/>
+          <w:sz w:val="24"/>
+          <w:szCs w:val="24"/>
+        </w:rPr>
+      </w:pPr>
+      <w:r>
+        <w:rPr>
+          <w:rFonts w:ascii="Calibri" w:eastAsia="Times New Roman" w:hAnsi="Calibri" w:cs="Calibri"/>
+          <w:color w:val="000000"/>
+          <w:sz w:val="24"/>
+          <w:szCs w:val="24"/>
+        </w:rPr>
+        <w:t>Groep 2</w:t>
+      </w:r>
     </w:p>
     <w:p>
       <w:pPr>
@@ -3368,6 +4571,13 @@
     <w:pitch w:val="variable"/>
     <w:sig w:usb0="E0002EFF" w:usb1="C0007843" w:usb2="00000009" w:usb3="00000000" w:csb0="000001FF" w:csb1="00000000"/>
   </w:font>
+  <w:font w:name="Calibri">
+    <w:panose1 w:val="020F0502020204030204"/>
+    <w:charset w:val="00"/>
+    <w:family w:val="swiss"/>
+    <w:pitch w:val="variable"/>
+    <w:sig w:usb0="E0002AFF" w:usb1="C000247B" w:usb2="00000009" w:usb3="00000000" w:csb0="000001FF" w:csb1="00000000"/>
+  </w:font>
   <w:font w:name="Symbol">
     <w:panose1 w:val="05050102010706020507"/>
     <w:charset w:val="02"/>
@@ -3381,13 +4591,6 @@
     <w:family w:val="roman"/>
     <w:pitch w:val="variable"/>
     <w:sig w:usb0="00000000" w:usb1="10000000" w:usb2="00000000" w:usb3="00000000" w:csb0="80000000" w:csb1="00000000"/>
-  </w:font>
-  <w:font w:name="Calibri">
-    <w:panose1 w:val="020F0502020204030204"/>
-    <w:charset w:val="00"/>
-    <w:family w:val="swiss"/>
-    <w:pitch w:val="variable"/>
-    <w:sig w:usb0="E0002AFF" w:usb1="C000247B" w:usb2="00000009" w:usb3="00000000" w:csb0="000001FF" w:csb1="00000000"/>
   </w:font>
   <w:font w:name="Calibri Light">
     <w:panose1 w:val="020F0302020204030204"/>
@@ -3421,12 +4624,14 @@
     <w:rsid w:val="005E4631"/>
     <w:rsid w:val="006A299E"/>
     <w:rsid w:val="008102C2"/>
+    <w:rsid w:val="00837C11"/>
     <w:rsid w:val="00842A68"/>
     <w:rsid w:val="00855A44"/>
     <w:rsid w:val="008C5642"/>
     <w:rsid w:val="008E410F"/>
     <w:rsid w:val="00A448A4"/>
     <w:rsid w:val="00C33365"/>
+    <w:rsid w:val="00D4422E"/>
     <w:rsid w:val="00E40715"/>
   </w:rsids>
   <m:mathPr>
@@ -4482,7 +5687,7 @@
 </file>
 
 <file path=customXml/itemProps4.xml><?xml version="1.0" encoding="utf-8"?>
-<ds:datastoreItem xmlns:ds="http://schemas.openxmlformats.org/officeDocument/2006/customXml" ds:itemID="{71DA4B7A-713B-40F5-B03B-B25358930283}">
+<ds:datastoreItem xmlns:ds="http://schemas.openxmlformats.org/officeDocument/2006/customXml" ds:itemID="{874A5ADC-29A2-4C58-827D-E4E5BAE1D3E9}">
   <ds:schemaRefs>
     <ds:schemaRef ds:uri="http://schemas.openxmlformats.org/officeDocument/2006/bibliography"/>
   </ds:schemaRefs>

</xml_diff>